<commit_message>
updated the report again
</commit_message>
<xml_diff>
--- a/doc/rapportLisaHolmströmU3.docx
+++ b/doc/rapportLisaHolmströmU3.docx
@@ -1622,7 +1622,153 @@
           <w:sz w:val="24"/>
           <w:szCs w:val="24"/>
         </w:rPr>
-        <w:t xml:space="preserve"> och komprimerat dem, då orginalbilderna var både större och innehöll mer detaljer än vad som var nödvändigt. De förminskades för att spara på användarnas dataanvändning samt laddningstiden. Två av bilderna</w:t>
+        <w:t xml:space="preserve"> och komprimerat dem, då orginalbilderna var både större och innehöll mer detaljer än vad som var nödvändigt. De förminskades för att spara på användarnas dataanvändning</w:t>
+      </w:r>
+      <w:r>
+        <w:rPr>
+          <w:rFonts w:ascii="Times New Roman" w:hAnsi="Times New Roman" w:cs="Times New Roman"/>
+          <w:sz w:val="24"/>
+          <w:szCs w:val="24"/>
+        </w:rPr>
+        <w:t xml:space="preserve"> </w:t>
+      </w:r>
+      <w:r>
+        <w:rPr>
+          <w:rFonts w:ascii="Times New Roman" w:hAnsi="Times New Roman" w:cs="Times New Roman"/>
+          <w:sz w:val="24"/>
+          <w:szCs w:val="24"/>
+        </w:rPr>
+        <w:t>(</w:t>
+      </w:r>
+      <w:r>
+        <w:rPr>
+          <w:rFonts w:ascii="Times New Roman" w:hAnsi="Times New Roman" w:cs="Times New Roman"/>
+          <w:sz w:val="24"/>
+          <w:szCs w:val="24"/>
+          <w:shd w:val="clear" w:color="auto" w:fill="FFFFFF"/>
+        </w:rPr>
+        <w:t>Robbins Niederst</w:t>
+      </w:r>
+      <w:r>
+        <w:rPr>
+          <w:rFonts w:ascii="Times New Roman" w:hAnsi="Times New Roman" w:cs="Times New Roman"/>
+          <w:sz w:val="24"/>
+          <w:szCs w:val="24"/>
+          <w:shd w:val="clear" w:color="auto" w:fill="FFFFFF"/>
+        </w:rPr>
+        <w:t xml:space="preserve"> </w:t>
+      </w:r>
+      <w:r>
+        <w:rPr>
+          <w:rFonts w:ascii="Times New Roman" w:hAnsi="Times New Roman" w:cs="Times New Roman"/>
+          <w:sz w:val="24"/>
+          <w:szCs w:val="24"/>
+          <w:shd w:val="clear" w:color="auto" w:fill="FFFFFF"/>
+        </w:rPr>
+        <w:t xml:space="preserve">2018, s. </w:t>
+      </w:r>
+      <w:r>
+        <w:rPr>
+          <w:rFonts w:ascii="Times New Roman" w:hAnsi="Times New Roman" w:cs="Times New Roman"/>
+          <w:sz w:val="24"/>
+          <w:szCs w:val="24"/>
+          <w:shd w:val="clear" w:color="auto" w:fill="FFFFFF"/>
+        </w:rPr>
+        <w:t>646</w:t>
+      </w:r>
+      <w:r>
+        <w:rPr>
+          <w:rFonts w:ascii="Times New Roman" w:hAnsi="Times New Roman" w:cs="Times New Roman"/>
+          <w:sz w:val="24"/>
+          <w:szCs w:val="24"/>
+          <w:shd w:val="clear" w:color="auto" w:fill="FFFFFF"/>
+        </w:rPr>
+        <w:t>)</w:t>
+      </w:r>
+      <w:r>
+        <w:rPr>
+          <w:rFonts w:ascii="Times New Roman" w:hAnsi="Times New Roman" w:cs="Times New Roman"/>
+          <w:sz w:val="24"/>
+          <w:szCs w:val="24"/>
+        </w:rPr>
+        <w:t xml:space="preserve"> samt laddningstiden</w:t>
+      </w:r>
+      <w:r>
+        <w:rPr>
+          <w:rFonts w:ascii="Times New Roman" w:hAnsi="Times New Roman" w:cs="Times New Roman"/>
+          <w:sz w:val="24"/>
+          <w:szCs w:val="24"/>
+        </w:rPr>
+        <w:t xml:space="preserve"> </w:t>
+      </w:r>
+      <w:r>
+        <w:rPr>
+          <w:rFonts w:ascii="Times New Roman" w:hAnsi="Times New Roman" w:cs="Times New Roman"/>
+          <w:sz w:val="24"/>
+          <w:szCs w:val="24"/>
+        </w:rPr>
+        <w:t>(</w:t>
+      </w:r>
+      <w:r>
+        <w:rPr>
+          <w:rFonts w:ascii="Times New Roman" w:hAnsi="Times New Roman" w:cs="Times New Roman"/>
+          <w:sz w:val="24"/>
+          <w:szCs w:val="24"/>
+          <w:shd w:val="clear" w:color="auto" w:fill="FFFFFF"/>
+        </w:rPr>
+        <w:t>Robbins Niederst</w:t>
+      </w:r>
+      <w:r>
+        <w:rPr>
+          <w:rFonts w:ascii="Times New Roman" w:hAnsi="Times New Roman" w:cs="Times New Roman"/>
+          <w:sz w:val="24"/>
+          <w:szCs w:val="24"/>
+          <w:shd w:val="clear" w:color="auto" w:fill="FFFFFF"/>
+        </w:rPr>
+        <w:t xml:space="preserve"> </w:t>
+      </w:r>
+      <w:r>
+        <w:rPr>
+          <w:rFonts w:ascii="Times New Roman" w:hAnsi="Times New Roman" w:cs="Times New Roman"/>
+          <w:sz w:val="24"/>
+          <w:szCs w:val="24"/>
+          <w:shd w:val="clear" w:color="auto" w:fill="FFFFFF"/>
+        </w:rPr>
+        <w:t xml:space="preserve">2018, s. </w:t>
+      </w:r>
+      <w:r>
+        <w:rPr>
+          <w:rFonts w:ascii="Times New Roman" w:hAnsi="Times New Roman" w:cs="Times New Roman"/>
+          <w:sz w:val="24"/>
+          <w:szCs w:val="24"/>
+          <w:shd w:val="clear" w:color="auto" w:fill="FFFFFF"/>
+        </w:rPr>
+        <w:t>660</w:t>
+      </w:r>
+      <w:r>
+        <w:rPr>
+          <w:rFonts w:ascii="Times New Roman" w:hAnsi="Times New Roman" w:cs="Times New Roman"/>
+          <w:sz w:val="24"/>
+          <w:szCs w:val="24"/>
+          <w:shd w:val="clear" w:color="auto" w:fill="FFFFFF"/>
+        </w:rPr>
+        <w:t>)</w:t>
+      </w:r>
+      <w:r>
+        <w:rPr>
+          <w:rFonts w:ascii="Times New Roman" w:hAnsi="Times New Roman" w:cs="Times New Roman"/>
+          <w:sz w:val="24"/>
+          <w:szCs w:val="24"/>
+        </w:rPr>
+        <w:t>.</w:t>
+      </w:r>
+      <w:r>
+        <w:rPr>
+          <w:rFonts w:ascii="Times New Roman" w:hAnsi="Times New Roman" w:cs="Times New Roman"/>
+          <w:sz w:val="24"/>
+          <w:szCs w:val="24"/>
+        </w:rPr>
+        <w:t xml:space="preserve"> Två av bilderna</w:t>
       </w:r>
       <w:r>
         <w:rPr>
@@ -1654,7 +1800,17 @@
           <w:sz w:val="24"/>
           <w:szCs w:val="24"/>
         </w:rPr>
-        <w:t>samt att de skulle ha samma dimensioner på sajten</w:t>
+        <w:t xml:space="preserve">samt att </w:t>
+      </w:r>
+      <w:bookmarkStart w:id="0" w:name="_GoBack"/>
+      <w:bookmarkEnd w:id="0"/>
+      <w:r>
+        <w:rPr>
+          <w:rFonts w:ascii="Times New Roman" w:hAnsi="Times New Roman" w:cs="Times New Roman"/>
+          <w:sz w:val="24"/>
+          <w:szCs w:val="24"/>
+        </w:rPr>
+        <w:t>de skulle ha samma dimensioner på sajten</w:t>
       </w:r>
       <w:r>
         <w:rPr>
@@ -1686,7 +1842,7 @@
           <w:sz w:val="24"/>
           <w:szCs w:val="24"/>
         </w:rPr>
-        <w:t xml:space="preserve">Ett exempel på kompringeringen är bilden med namnet ”path.jpg” som med hjälp av </w:t>
+        <w:t xml:space="preserve">Ett exempel på </w:t>
       </w:r>
       <w:r>
         <w:rPr>
@@ -1695,7 +1851,7 @@
           <w:szCs w:val="24"/>
         </w:rPr>
         <w:lastRenderedPageBreak/>
-        <w:t>croppning och komprimering gick från en storlek på 1.19MB till 67.7kb.</w:t>
+        <w:t>kompringeringen är bilden med namnet ”path.jpg” som med hjälp av croppning och komprimering gick från en storlek på 1.19MB till 67.7kb.</w:t>
       </w:r>
       <w:r>
         <w:rPr>
@@ -2428,7 +2584,6 @@
           <w:sz w:val="24"/>
           <w:szCs w:val="24"/>
         </w:rPr>
-        <w:lastRenderedPageBreak/>
         <w:t>Visa information om weekendpaketen och checkin/out för stugan.</w:t>
       </w:r>
     </w:p>
@@ -3017,7 +3172,16 @@
           <w:sz w:val="24"/>
           <w:szCs w:val="24"/>
         </w:rPr>
-        <w:t>å sajten i mindre enheter, vilket Linda tyckte var fel, för bilderna verkade höra ihop med innehållet på på sidan som skiftade, och då ville hon se det innan footern för annars trodde hon det inte fanns något mer att se under footern.</w:t>
+        <w:t xml:space="preserve">å sajten i mindre enheter, vilket Linda tyckte var fel, för bilderna verkade höra ihop med innehållet på på sidan som skiftade, </w:t>
+      </w:r>
+      <w:r>
+        <w:rPr>
+          <w:rFonts w:ascii="Times New Roman" w:hAnsi="Times New Roman" w:cs="Times New Roman"/>
+          <w:sz w:val="24"/>
+          <w:szCs w:val="24"/>
+        </w:rPr>
+        <w:lastRenderedPageBreak/>
+        <w:t>och då ville hon se det innan footern för annars trodde hon det inte fanns något mer att se under footern.</w:t>
       </w:r>
     </w:p>
     <w:p>
@@ -3040,7 +3204,6 @@
           <w:sz w:val="24"/>
           <w:szCs w:val="24"/>
         </w:rPr>
-        <w:lastRenderedPageBreak/>
         <w:t>Linda hade svårt att hitta submenyn, som initiellt var på vänster sida, så den flyttades till toppen</w:t>
       </w:r>
       <w:r>
@@ -3435,8 +3598,6 @@
         </w:rPr>
         <w:t xml:space="preserve">, </w:t>
       </w:r>
-      <w:bookmarkStart w:id="0" w:name="_GoBack"/>
-      <w:bookmarkEnd w:id="0"/>
       <w:r>
         <w:rPr>
           <w:rFonts w:ascii="Times New Roman" w:hAnsi="Times New Roman" w:cs="Times New Roman"/>
@@ -3694,7 +3855,7 @@
           <w:rPr>
             <w:noProof/>
           </w:rPr>
-          <w:t>5</w:t>
+          <w:t>3</w:t>
         </w:r>
         <w:r>
           <w:fldChar w:fldCharType="end"/>
@@ -5401,7 +5562,7 @@
 </file>
 
 <file path=customXml/itemProps1.xml><?xml version="1.0" encoding="utf-8"?>
-<ds:datastoreItem xmlns:ds="http://schemas.openxmlformats.org/officeDocument/2006/customXml" ds:itemID="{399C31C6-5A0E-43C1-A348-C1FC57ED58A2}">
+<ds:datastoreItem xmlns:ds="http://schemas.openxmlformats.org/officeDocument/2006/customXml" ds:itemID="{1F0FAC41-DE39-4F59-8870-697844FB0300}">
   <ds:schemaRefs>
     <ds:schemaRef ds:uri="http://schemas.openxmlformats.org/officeDocument/2006/bibliography"/>
   </ds:schemaRefs>

</xml_diff>